<commit_message>
minor edits to spring 2019
</commit_message>
<xml_diff>
--- a/Spring 2019.docx
+++ b/Spring 2019.docx
@@ -199,7 +199,19 @@
         <w:rPr>
           <w:rFonts w:asciiTheme="majorBidi" w:hAnsiTheme="majorBidi" w:cstheme="majorBidi"/>
         </w:rPr>
-        <w:t>Concentration: Modelling &amp; Simulation and Theory</w:t>
+        <w:t>Concentration: Modelling &amp; Simulatio</w:t>
+      </w:r>
+      <w:r>
+        <w:rPr>
+          <w:rFonts w:asciiTheme="majorBidi" w:hAnsiTheme="majorBidi" w:cstheme="majorBidi"/>
+        </w:rPr>
+        <w:t xml:space="preserve">n and </w:t>
+      </w:r>
+      <w:r>
+        <w:rPr>
+          <w:rFonts w:asciiTheme="majorBidi" w:hAnsiTheme="majorBidi" w:cstheme="majorBidi"/>
+        </w:rPr>
+        <w:t>Theory</w:t>
       </w:r>
     </w:p>
     <w:p>
@@ -224,18 +236,7 @@
         <w:tabs>
           <w:tab w:val="center" w:pos="4513"/>
         </w:tabs>
-        <w:spacing w:after="0"/>
-        <w:rPr>
-          <w:rFonts w:asciiTheme="majorBidi" w:hAnsiTheme="majorBidi" w:cstheme="majorBidi"/>
-        </w:rPr>
-      </w:pPr>
-    </w:p>
-    <w:p>
-      <w:pPr>
-        <w:tabs>
-          <w:tab w:val="right" w:pos="10466"/>
-        </w:tabs>
-        <w:spacing w:after="0"/>
+        <w:spacing w:before="240" w:after="0"/>
         <w:rPr>
           <w:rFonts w:asciiTheme="majorBidi" w:hAnsiTheme="majorBidi" w:cstheme="majorBidi"/>
         </w:rPr>
@@ -498,7 +499,7 @@
         <w:rPr>
           <w:rFonts w:asciiTheme="majorBidi" w:hAnsiTheme="majorBidi" w:cstheme="majorBidi"/>
         </w:rPr>
-        <w:t>Aided in archiving an expired database and reviewed files which needed to be transferred to a new database.</w:t>
+        <w:t>Aided in archiving an expired database and reviewed files which needed to be transferred to a new database</w:t>
       </w:r>
     </w:p>
     <w:p>
@@ -571,7 +572,23 @@
           <w:b/>
           <w:bCs/>
         </w:rPr>
-        <w:t>COLLABRATIVE DESIGN PROJECT (CS2340)</w:t>
+        <w:t>COLLABRATIVE DESIGN PROJECT (CS</w:t>
+      </w:r>
+      <w:r>
+        <w:rPr>
+          <w:rFonts w:asciiTheme="majorBidi" w:hAnsiTheme="majorBidi" w:cstheme="majorBidi"/>
+          <w:b/>
+          <w:bCs/>
+        </w:rPr>
+        <w:t xml:space="preserve"> </w:t>
+      </w:r>
+      <w:r>
+        <w:rPr>
+          <w:rFonts w:asciiTheme="majorBidi" w:hAnsiTheme="majorBidi" w:cstheme="majorBidi"/>
+          <w:b/>
+          <w:bCs/>
+        </w:rPr>
+        <w:t>2340)</w:t>
       </w:r>
       <w:r>
         <w:rPr>
@@ -609,7 +626,19 @@
         <w:rPr>
           <w:rFonts w:asciiTheme="majorBidi" w:hAnsiTheme="majorBidi" w:cstheme="majorBidi"/>
         </w:rPr>
-        <w:t>Developed an Android Application based on the old Palm Pilot game called Space Trader.</w:t>
+        <w:t xml:space="preserve">Developed an Android Application based on </w:t>
+      </w:r>
+      <w:r>
+        <w:rPr>
+          <w:rFonts w:asciiTheme="majorBidi" w:hAnsiTheme="majorBidi" w:cstheme="majorBidi"/>
+        </w:rPr>
+        <w:t>an</w:t>
+      </w:r>
+      <w:r>
+        <w:rPr>
+          <w:rFonts w:asciiTheme="majorBidi" w:hAnsiTheme="majorBidi" w:cstheme="majorBidi"/>
+        </w:rPr>
+        <w:t xml:space="preserve"> old Palm Pilot game called Space Trader</w:t>
       </w:r>
     </w:p>
     <w:p>
@@ -668,7 +697,7 @@
         <w:rPr>
           <w:rFonts w:asciiTheme="majorBidi" w:hAnsiTheme="majorBidi" w:cstheme="majorBidi"/>
         </w:rPr>
-        <w:t>Designed and developed a website for Wellington College’s Computer Science department with a  small team.</w:t>
+        <w:t>Designed and developed a website for Wellington College’s Computer Science department with a  small team</w:t>
       </w:r>
     </w:p>
     <w:p>
@@ -711,13 +740,19 @@
         <w:rPr>
           <w:rFonts w:asciiTheme="majorBidi" w:hAnsiTheme="majorBidi" w:cstheme="majorBidi"/>
         </w:rPr>
-        <w:t>Built with HTML, JavaScript, CSS and PHP. Hosted on an Amazon Web Server</w:t>
-      </w:r>
-      <w:r>
-        <w:rPr>
-          <w:rFonts w:asciiTheme="majorBidi" w:hAnsiTheme="majorBidi" w:cstheme="majorBidi"/>
-        </w:rPr>
-        <w:t xml:space="preserve">. </w:t>
+        <w:t>Built with HTML, JavaScript, CSS and PHP</w:t>
+      </w:r>
+      <w:r>
+        <w:rPr>
+          <w:rFonts w:asciiTheme="majorBidi" w:hAnsiTheme="majorBidi" w:cstheme="majorBidi"/>
+        </w:rPr>
+        <w:t xml:space="preserve"> - h</w:t>
+      </w:r>
+      <w:r>
+        <w:rPr>
+          <w:rFonts w:asciiTheme="majorBidi" w:hAnsiTheme="majorBidi" w:cstheme="majorBidi"/>
+        </w:rPr>
+        <w:t>osted on an Amazon Web Server</w:t>
       </w:r>
     </w:p>
     <w:p>
@@ -783,7 +818,21 @@
         <w:rPr>
           <w:rFonts w:asciiTheme="majorBidi" w:hAnsiTheme="majorBidi" w:cstheme="majorBidi"/>
         </w:rPr>
-        <w:t>For The Kids at Georgia Tech – Director of Campus Engagement</w:t>
+        <w:t xml:space="preserve">For </w:t>
+      </w:r>
+      <w:proofErr w:type="gramStart"/>
+      <w:r>
+        <w:rPr>
+          <w:rFonts w:asciiTheme="majorBidi" w:hAnsiTheme="majorBidi" w:cstheme="majorBidi"/>
+        </w:rPr>
+        <w:t>The</w:t>
+      </w:r>
+      <w:proofErr w:type="gramEnd"/>
+      <w:r>
+        <w:rPr>
+          <w:rFonts w:asciiTheme="majorBidi" w:hAnsiTheme="majorBidi" w:cstheme="majorBidi"/>
+        </w:rPr>
+        <w:t xml:space="preserve"> Kids at Georgia Tech – Director of Campus Engagement</w:t>
       </w:r>
       <w:r>
         <w:rPr>
@@ -816,7 +865,21 @@
         <w:rPr>
           <w:rFonts w:asciiTheme="majorBidi" w:hAnsiTheme="majorBidi" w:cstheme="majorBidi"/>
         </w:rPr>
-        <w:t>For The Kids is a charity which raises money for children with congenital heart diseases and cancer.</w:t>
+        <w:t xml:space="preserve">For </w:t>
+      </w:r>
+      <w:proofErr w:type="gramStart"/>
+      <w:r>
+        <w:rPr>
+          <w:rFonts w:asciiTheme="majorBidi" w:hAnsiTheme="majorBidi" w:cstheme="majorBidi"/>
+        </w:rPr>
+        <w:t>The</w:t>
+      </w:r>
+      <w:proofErr w:type="gramEnd"/>
+      <w:r>
+        <w:rPr>
+          <w:rFonts w:asciiTheme="majorBidi" w:hAnsiTheme="majorBidi" w:cstheme="majorBidi"/>
+        </w:rPr>
+        <w:t xml:space="preserve"> Kids is a charity which raises money for children with congenital heart diseases and cancer</w:t>
       </w:r>
     </w:p>
     <w:p>
@@ -847,7 +910,7 @@
         <w:rPr>
           <w:rFonts w:asciiTheme="majorBidi" w:hAnsiTheme="majorBidi" w:cstheme="majorBidi"/>
         </w:rPr>
-        <w:t xml:space="preserve"> to build relationships with on campus organisations, particularly philanthropic groups to raise funding and participation in fundraising events.</w:t>
+        <w:t xml:space="preserve"> to build relationships with on campus organisations, particularly philanthropic groups to raise funding and participation in fundraising events</w:t>
       </w:r>
     </w:p>
     <w:p>
@@ -872,7 +935,7 @@
         <w:rPr>
           <w:rFonts w:asciiTheme="majorBidi" w:hAnsiTheme="majorBidi" w:cstheme="majorBidi"/>
         </w:rPr>
-        <w:t>Assist with bi-weekly general member meetings of over 200 volunteers.</w:t>
+        <w:t>Assist with bi-weekly general member meetings of over 200 volunteers</w:t>
       </w:r>
     </w:p>
     <w:p>
@@ -901,8 +964,6 @@
         </w:rPr>
         <w:t>Georgia Tech International Ambassador</w:t>
       </w:r>
-      <w:bookmarkStart w:id="0" w:name="_GoBack"/>
-      <w:bookmarkEnd w:id="0"/>
       <w:r>
         <w:rPr>
           <w:rFonts w:asciiTheme="majorBidi" w:hAnsiTheme="majorBidi" w:cstheme="majorBidi"/>
@@ -934,7 +995,7 @@
         <w:rPr>
           <w:rFonts w:asciiTheme="majorBidi" w:hAnsiTheme="majorBidi" w:cstheme="majorBidi"/>
         </w:rPr>
-        <w:t>Aid international students, both perspective and current, in navigating the American college system.</w:t>
+        <w:t>Aid international students, both perspective and current, in navigating the American college system</w:t>
       </w:r>
     </w:p>
     <w:p>
@@ -960,7 +1021,13 @@
         <w:rPr>
           <w:rFonts w:asciiTheme="majorBidi" w:hAnsiTheme="majorBidi" w:cstheme="majorBidi"/>
         </w:rPr>
-        <w:t xml:space="preserve">Host on-campus events for the international community to help celebrate diversity and  </w:t>
+        <w:t xml:space="preserve">Host on-campus events for the international community to help celebrate diversity and </w:t>
+      </w:r>
+      <w:r>
+        <w:rPr>
+          <w:rFonts w:asciiTheme="majorBidi" w:hAnsiTheme="majorBidi" w:cstheme="majorBidi"/>
+        </w:rPr>
+        <w:t>culture</w:t>
       </w:r>
     </w:p>
     <w:p>
@@ -1014,7 +1081,105 @@
         <w:rPr>
           <w:rFonts w:asciiTheme="majorBidi" w:hAnsiTheme="majorBidi" w:cstheme="majorBidi"/>
         </w:rPr>
-        <w:t>Co-Lead of the Wellington Computer Science Society, our purpose was to enable students of all ages to gain computer literacy and computational thinking skills through engaging exploration.</w:t>
+        <w:t>Co-Lead of the Wellington Computer Science Society, our purpose was to enable students of all ages to gain computer literacy and computational thinking skills through engaging exploration</w:t>
+      </w:r>
+    </w:p>
+    <w:p>
+      <w:pPr>
+        <w:tabs>
+          <w:tab w:val="left" w:pos="1560"/>
+          <w:tab w:val="left" w:pos="2160"/>
+          <w:tab w:val="left" w:pos="2880"/>
+          <w:tab w:val="left" w:pos="3600"/>
+          <w:tab w:val="left" w:pos="4320"/>
+          <w:tab w:val="left" w:pos="5040"/>
+          <w:tab w:val="left" w:pos="5760"/>
+          <w:tab w:val="right" w:pos="10490"/>
+        </w:tabs>
+        <w:spacing w:before="240" w:after="0"/>
+        <w:ind w:left="1560" w:right="-24" w:hanging="1560"/>
+        <w:jc w:val="both"/>
+        <w:rPr>
+          <w:rFonts w:asciiTheme="majorBidi" w:hAnsiTheme="majorBidi" w:cstheme="majorBidi"/>
+        </w:rPr>
+      </w:pPr>
+      <w:r>
+        <w:rPr>
+          <w:rFonts w:asciiTheme="majorBidi" w:hAnsiTheme="majorBidi" w:cstheme="majorBidi"/>
+          <w:b/>
+          <w:bCs/>
+        </w:rPr>
+        <w:t>Volunteering:</w:t>
+      </w:r>
+      <w:r>
+        <w:rPr>
+          <w:rFonts w:asciiTheme="majorBidi" w:hAnsiTheme="majorBidi" w:cstheme="majorBidi"/>
+        </w:rPr>
+        <w:tab/>
+      </w:r>
+      <w:r>
+        <w:rPr>
+          <w:rFonts w:asciiTheme="majorBidi" w:hAnsiTheme="majorBidi" w:cstheme="majorBidi"/>
+        </w:rPr>
+        <w:t>No Lost Generation at Georgia Tech</w:t>
+      </w:r>
+      <w:r>
+        <w:rPr>
+          <w:rFonts w:asciiTheme="majorBidi" w:hAnsiTheme="majorBidi" w:cstheme="majorBidi"/>
+        </w:rPr>
+        <w:tab/>
+      </w:r>
+      <w:r>
+        <w:rPr>
+          <w:rFonts w:asciiTheme="majorBidi" w:hAnsiTheme="majorBidi" w:cstheme="majorBidi"/>
+        </w:rPr>
+        <w:tab/>
+      </w:r>
+      <w:r>
+        <w:rPr>
+          <w:rFonts w:asciiTheme="majorBidi" w:hAnsiTheme="majorBidi" w:cstheme="majorBidi"/>
+        </w:rPr>
+        <w:tab/>
+      </w:r>
+      <w:r>
+        <w:rPr>
+          <w:rFonts w:asciiTheme="majorBidi" w:hAnsiTheme="majorBidi" w:cstheme="majorBidi"/>
+        </w:rPr>
+        <w:t>January 2019 – Present</w:t>
+      </w:r>
+      <w:r>
+        <w:rPr>
+          <w:rFonts w:asciiTheme="majorBidi" w:hAnsiTheme="majorBidi" w:cstheme="majorBidi"/>
+        </w:rPr>
+        <w:br/>
+      </w:r>
+      <w:r>
+        <w:rPr>
+          <w:rFonts w:asciiTheme="majorBidi" w:hAnsiTheme="majorBidi" w:cstheme="majorBidi"/>
+        </w:rPr>
+        <w:t>Ravenswood Village Settlement Volunteer</w:t>
+      </w:r>
+      <w:r>
+        <w:rPr>
+          <w:rFonts w:asciiTheme="majorBidi" w:hAnsiTheme="majorBidi" w:cstheme="majorBidi"/>
+          <w:b/>
+          <w:bCs/>
+        </w:rPr>
+        <w:tab/>
+      </w:r>
+      <w:r>
+        <w:rPr>
+          <w:rFonts w:asciiTheme="majorBidi" w:hAnsiTheme="majorBidi" w:cstheme="majorBidi"/>
+          <w:b/>
+          <w:bCs/>
+        </w:rPr>
+        <w:tab/>
+      </w:r>
+      <w:r>
+        <w:rPr>
+          <w:rFonts w:asciiTheme="majorBidi" w:hAnsiTheme="majorBidi" w:cstheme="majorBidi"/>
+        </w:rPr>
+        <w:t>September 2016 – June 2017</w:t>
       </w:r>
     </w:p>
     <w:p>
@@ -1042,11 +1207,13 @@
           <w:b/>
           <w:bCs/>
         </w:rPr>
-        <w:t>Volunteering:</w:t>
-      </w:r>
-      <w:r>
-        <w:rPr>
-          <w:rFonts w:asciiTheme="majorBidi" w:hAnsiTheme="majorBidi" w:cstheme="majorBidi"/>
+        <w:t>Accolades:</w:t>
+      </w:r>
+      <w:r>
+        <w:rPr>
+          <w:rFonts w:asciiTheme="majorBidi" w:hAnsiTheme="majorBidi" w:cstheme="majorBidi"/>
+          <w:b/>
+          <w:bCs/>
         </w:rPr>
         <w:tab/>
       </w:r>
@@ -1054,107 +1221,15 @@
         <w:rPr>
           <w:rFonts w:asciiTheme="majorBidi" w:hAnsiTheme="majorBidi" w:cstheme="majorBidi"/>
         </w:rPr>
-        <w:t>No Lost Generation at Georgia Tech</w:t>
-      </w:r>
-      <w:r>
-        <w:rPr>
-          <w:rFonts w:asciiTheme="majorBidi" w:hAnsiTheme="majorBidi" w:cstheme="majorBidi"/>
-        </w:rPr>
-        <w:tab/>
-      </w:r>
-      <w:r>
-        <w:rPr>
-          <w:rFonts w:asciiTheme="majorBidi" w:hAnsiTheme="majorBidi" w:cstheme="majorBidi"/>
-        </w:rPr>
-        <w:tab/>
-      </w:r>
-      <w:r>
-        <w:rPr>
-          <w:rFonts w:asciiTheme="majorBidi" w:hAnsiTheme="majorBidi" w:cstheme="majorBidi"/>
-        </w:rPr>
-        <w:tab/>
-      </w:r>
-      <w:r>
-        <w:rPr>
-          <w:rFonts w:asciiTheme="majorBidi" w:hAnsiTheme="majorBidi" w:cstheme="majorBidi"/>
-        </w:rPr>
-        <w:t>January 2019 – Present</w:t>
-      </w:r>
-      <w:r>
-        <w:rPr>
-          <w:rFonts w:asciiTheme="majorBidi" w:hAnsiTheme="majorBidi" w:cstheme="majorBidi"/>
-        </w:rPr>
-        <w:br/>
-      </w:r>
-      <w:r>
-        <w:rPr>
-          <w:rFonts w:asciiTheme="majorBidi" w:hAnsiTheme="majorBidi" w:cstheme="majorBidi"/>
-        </w:rPr>
-        <w:t>Ravenswood Village Settlement Volunteer</w:t>
-      </w:r>
-      <w:r>
-        <w:rPr>
-          <w:rFonts w:asciiTheme="majorBidi" w:hAnsiTheme="majorBidi" w:cstheme="majorBidi"/>
-          <w:b/>
-          <w:bCs/>
-        </w:rPr>
-        <w:tab/>
-      </w:r>
-      <w:r>
-        <w:rPr>
-          <w:rFonts w:asciiTheme="majorBidi" w:hAnsiTheme="majorBidi" w:cstheme="majorBidi"/>
-          <w:b/>
-          <w:bCs/>
-        </w:rPr>
-        <w:tab/>
-      </w:r>
-      <w:r>
-        <w:rPr>
-          <w:rFonts w:asciiTheme="majorBidi" w:hAnsiTheme="majorBidi" w:cstheme="majorBidi"/>
-        </w:rPr>
-        <w:t>September 2016 – June 2017</w:t>
-      </w:r>
-    </w:p>
-    <w:p>
-      <w:pPr>
-        <w:tabs>
-          <w:tab w:val="left" w:pos="1560"/>
-          <w:tab w:val="left" w:pos="2160"/>
-          <w:tab w:val="left" w:pos="2880"/>
-          <w:tab w:val="left" w:pos="3600"/>
-          <w:tab w:val="left" w:pos="4320"/>
-          <w:tab w:val="left" w:pos="5040"/>
-          <w:tab w:val="left" w:pos="5760"/>
-          <w:tab w:val="right" w:pos="10490"/>
-        </w:tabs>
-        <w:spacing w:before="240" w:after="0"/>
-        <w:ind w:left="1440" w:right="-24" w:hanging="1440"/>
-        <w:jc w:val="both"/>
-        <w:rPr>
-          <w:rFonts w:asciiTheme="majorBidi" w:hAnsiTheme="majorBidi" w:cstheme="majorBidi"/>
-        </w:rPr>
-      </w:pPr>
-      <w:r>
-        <w:rPr>
-          <w:rFonts w:asciiTheme="majorBidi" w:hAnsiTheme="majorBidi" w:cstheme="majorBidi"/>
-          <w:b/>
-          <w:bCs/>
-        </w:rPr>
-        <w:t>Accolades:</w:t>
-      </w:r>
-      <w:r>
-        <w:rPr>
-          <w:rFonts w:asciiTheme="majorBidi" w:hAnsiTheme="majorBidi" w:cstheme="majorBidi"/>
-          <w:b/>
-          <w:bCs/>
-        </w:rPr>
-        <w:tab/>
-      </w:r>
-      <w:r>
-        <w:rPr>
-          <w:rFonts w:asciiTheme="majorBidi" w:hAnsiTheme="majorBidi" w:cstheme="majorBidi"/>
-        </w:rPr>
-        <w:t>ODK Outstanding Freshman Leadership Award</w:t>
+        <w:t>ODK Outstanding Freshman Le</w:t>
+      </w:r>
+      <w:bookmarkStart w:id="0" w:name="_GoBack"/>
+      <w:bookmarkEnd w:id="0"/>
+      <w:r>
+        <w:rPr>
+          <w:rFonts w:asciiTheme="majorBidi" w:hAnsiTheme="majorBidi" w:cstheme="majorBidi"/>
+        </w:rPr>
+        <w:t>adership Award</w:t>
       </w:r>
       <w:r>
         <w:rPr>

</xml_diff>

<commit_message>
added some edits and removed old version
</commit_message>
<xml_diff>
--- a/Spring 2019.docx
+++ b/Spring 2019.docx
@@ -234,7 +234,7 @@
     <w:p>
       <w:pPr>
         <w:tabs>
-          <w:tab w:val="center" w:pos="4513"/>
+          <w:tab w:val="right" w:pos="10466"/>
         </w:tabs>
         <w:spacing w:before="240" w:after="0"/>
         <w:rPr>
@@ -255,13 +255,28 @@
           <w:b/>
           <w:bCs/>
         </w:rPr>
-        <w:t>ELLINGTON COLLEGE, UK</w:t>
-      </w:r>
-      <w:r>
-        <w:rPr>
-          <w:rFonts w:asciiTheme="majorBidi" w:hAnsiTheme="majorBidi" w:cstheme="majorBidi"/>
+        <w:t>ELLINGTON COLLEGE, U</w:t>
+      </w:r>
+      <w:r>
+        <w:rPr>
+          <w:rFonts w:asciiTheme="majorBidi" w:hAnsiTheme="majorBidi" w:cstheme="majorBidi"/>
+          <w:b/>
+          <w:bCs/>
+        </w:rPr>
+        <w:t>K</w:t>
+      </w:r>
+      <w:r>
+        <w:rPr>
+          <w:rFonts w:asciiTheme="majorBidi" w:hAnsiTheme="majorBidi" w:cstheme="majorBidi"/>
+          <w:b/>
+          <w:bCs/>
         </w:rPr>
         <w:tab/>
+      </w:r>
+      <w:r>
+        <w:rPr>
+          <w:rFonts w:asciiTheme="majorBidi" w:hAnsiTheme="majorBidi" w:cstheme="majorBidi"/>
+        </w:rPr>
         <w:t>Crowthorne, England</w:t>
       </w:r>
     </w:p>
@@ -697,7 +712,7 @@
         <w:rPr>
           <w:rFonts w:asciiTheme="majorBidi" w:hAnsiTheme="majorBidi" w:cstheme="majorBidi"/>
         </w:rPr>
-        <w:t>Designed and developed a website for Wellington College’s Computer Science department with a  small team</w:t>
+        <w:t>Designed and developed a website for Wellington College’s Computer Science department with a team</w:t>
       </w:r>
     </w:p>
     <w:p>
@@ -832,7 +847,31 @@
         <w:rPr>
           <w:rFonts w:asciiTheme="majorBidi" w:hAnsiTheme="majorBidi" w:cstheme="majorBidi"/>
         </w:rPr>
-        <w:t xml:space="preserve"> Kids at Georgia Tech – Director of Campus Engagement</w:t>
+        <w:t xml:space="preserve"> Kids</w:t>
+      </w:r>
+      <w:r>
+        <w:rPr>
+          <w:rFonts w:asciiTheme="majorBidi" w:hAnsiTheme="majorBidi" w:cstheme="majorBidi"/>
+        </w:rPr>
+        <w:t xml:space="preserve"> (FTK)</w:t>
+      </w:r>
+      <w:r>
+        <w:rPr>
+          <w:rFonts w:asciiTheme="majorBidi" w:hAnsiTheme="majorBidi" w:cstheme="majorBidi"/>
+        </w:rPr>
+        <w:t xml:space="preserve"> at Georgia Tech </w:t>
+      </w:r>
+      <w:r>
+        <w:rPr>
+          <w:rFonts w:asciiTheme="majorBidi" w:hAnsiTheme="majorBidi" w:cstheme="majorBidi"/>
+        </w:rPr>
+        <w:t xml:space="preserve">- </w:t>
+      </w:r>
+      <w:r>
+        <w:rPr>
+          <w:rFonts w:asciiTheme="majorBidi" w:hAnsiTheme="majorBidi" w:cstheme="majorBidi"/>
+        </w:rPr>
+        <w:t>Director of Campus Engagement</w:t>
       </w:r>
       <w:r>
         <w:rPr>
@@ -995,7 +1034,19 @@
         <w:rPr>
           <w:rFonts w:asciiTheme="majorBidi" w:hAnsiTheme="majorBidi" w:cstheme="majorBidi"/>
         </w:rPr>
-        <w:t>Aid international students, both perspective and current, in navigating the American college system</w:t>
+        <w:t>Aid international students, both p</w:t>
+      </w:r>
+      <w:r>
+        <w:rPr>
+          <w:rFonts w:asciiTheme="majorBidi" w:hAnsiTheme="majorBidi" w:cstheme="majorBidi"/>
+        </w:rPr>
+        <w:t>ro</w:t>
+      </w:r>
+      <w:r>
+        <w:rPr>
+          <w:rFonts w:asciiTheme="majorBidi" w:hAnsiTheme="majorBidi" w:cstheme="majorBidi"/>
+        </w:rPr>
+        <w:t>spective and current, in navigating the American college system</w:t>
       </w:r>
     </w:p>
     <w:p>
@@ -1221,15 +1272,7 @@
         <w:rPr>
           <w:rFonts w:asciiTheme="majorBidi" w:hAnsiTheme="majorBidi" w:cstheme="majorBidi"/>
         </w:rPr>
-        <w:t>ODK Outstanding Freshman Le</w:t>
-      </w:r>
-      <w:bookmarkStart w:id="0" w:name="_GoBack"/>
-      <w:bookmarkEnd w:id="0"/>
-      <w:r>
-        <w:rPr>
-          <w:rFonts w:asciiTheme="majorBidi" w:hAnsiTheme="majorBidi" w:cstheme="majorBidi"/>
-        </w:rPr>
-        <w:t>adership Award</w:t>
+        <w:t>ODK Outstanding Freshman Leadership Award</w:t>
       </w:r>
       <w:r>
         <w:rPr>
@@ -1282,6 +1325,8 @@
         </w:rPr>
         <w:t>SKILLS &amp; COURSEWORK</w:t>
       </w:r>
+      <w:bookmarkStart w:id="0" w:name="_GoBack"/>
+      <w:bookmarkEnd w:id="0"/>
     </w:p>
     <w:p>
       <w:pPr>
@@ -1323,13 +1368,13 @@
           <w:b/>
           <w:bCs/>
         </w:rPr>
-        <w:t>Arabic</w:t>
-      </w:r>
-      <w:r>
-        <w:rPr>
-          <w:rFonts w:asciiTheme="majorBidi" w:hAnsiTheme="majorBidi" w:cstheme="majorBidi"/>
-        </w:rPr>
-        <w:t>: Basic</w:t>
+        <w:t>Basic</w:t>
+      </w:r>
+      <w:r>
+        <w:rPr>
+          <w:rFonts w:asciiTheme="majorBidi" w:hAnsiTheme="majorBidi" w:cstheme="majorBidi"/>
+        </w:rPr>
+        <w:t>: Arabic</w:t>
       </w:r>
       <w:r>
         <w:rPr>

</xml_diff>